<commit_message>
Markeret Test jeg laver i dag
</commit_message>
<xml_diff>
--- a/Rapport/Til Programmering/Tests oversigt.docx
+++ b/Rapport/Til Programmering/Tests oversigt.docx
@@ -8,37 +8,436 @@
         <w:jc w:val="center"/>
       </w:pPr>
       <w:r>
-        <w:t>T</w:t>
+        <w:t>Tests</w:t>
+      </w:r>
+    </w:p>
+    <w:p>
+      <w:pPr>
+        <w:ind w:left="360"/>
+      </w:pPr>
+      <w:r>
+        <w:t>Bruger log</w:t>
+      </w:r>
+    </w:p>
+    <w:p>
+      <w:pPr>
+        <w:pStyle w:val="Listeafsnit"/>
+        <w:numPr>
+          <w:ilvl w:val="1"/>
+          <w:numId w:val="1"/>
+        </w:numPr>
+      </w:pPr>
+      <w:proofErr w:type="spellStart"/>
+      <w:r>
+        <w:t>Login</w:t>
+      </w:r>
+      <w:proofErr w:type="spellEnd"/>
+      <w:r>
+        <w:t xml:space="preserve"> med forkert brugernavn/kode</w:t>
+      </w:r>
+      <w:r>
+        <w:t xml:space="preserve"> - </w:t>
+      </w:r>
+      <w:r>
+        <w:rPr>
+          <w:color w:val="C00000"/>
+        </w:rPr>
+        <w:t>Thomas</w:t>
+      </w:r>
+    </w:p>
+    <w:p>
+      <w:pPr>
+        <w:pStyle w:val="Listeafsnit"/>
+        <w:numPr>
+          <w:ilvl w:val="0"/>
+          <w:numId w:val="1"/>
+        </w:numPr>
+      </w:pPr>
+      <w:r>
+        <w:t>DB tjek</w:t>
+      </w:r>
+    </w:p>
+    <w:p>
+      <w:pPr>
+        <w:pStyle w:val="Listeafsnit"/>
+        <w:numPr>
+          <w:ilvl w:val="1"/>
+          <w:numId w:val="1"/>
+        </w:numPr>
+      </w:pPr>
+      <w:r>
+        <w:t>Forkert info til databasen</w:t>
+      </w:r>
+      <w:r>
+        <w:t xml:space="preserve"> - </w:t>
+      </w:r>
+      <w:r>
+        <w:rPr>
+          <w:color w:val="C00000"/>
+        </w:rPr>
+        <w:t>Thomas</w:t>
+      </w:r>
+    </w:p>
+    <w:p>
+      <w:pPr>
+        <w:pStyle w:val="Listeafsnit"/>
+        <w:numPr>
+          <w:ilvl w:val="0"/>
+          <w:numId w:val="1"/>
+        </w:numPr>
+      </w:pPr>
+      <w:r>
+        <w:t>Test af CSV eksport</w:t>
+      </w:r>
+    </w:p>
+    <w:p>
+      <w:pPr>
+        <w:pStyle w:val="Listeafsnit"/>
+        <w:numPr>
+          <w:ilvl w:val="1"/>
+          <w:numId w:val="1"/>
+        </w:numPr>
+      </w:pPr>
+      <w:r>
+        <w:t>Eksporter hvis mappen ikke findes.</w:t>
+      </w:r>
+    </w:p>
+    <w:p>
+      <w:pPr>
+        <w:pStyle w:val="Listeafsnit"/>
+        <w:numPr>
+          <w:ilvl w:val="1"/>
+          <w:numId w:val="1"/>
+        </w:numPr>
+      </w:pPr>
+      <w:r>
+        <w:t>Overskriv filer ved eksporter.</w:t>
+      </w:r>
+    </w:p>
+    <w:p>
+      <w:pPr>
+        <w:pStyle w:val="Listeafsnit"/>
+        <w:numPr>
+          <w:ilvl w:val="1"/>
+          <w:numId w:val="1"/>
+        </w:numPr>
+      </w:pPr>
+      <w:r>
+        <w:t>Åbner mappen når man trykker Eksporter.</w:t>
+      </w:r>
+    </w:p>
+    <w:p>
+      <w:pPr>
+        <w:pStyle w:val="Listeafsnit"/>
+        <w:numPr>
+          <w:ilvl w:val="0"/>
+          <w:numId w:val="1"/>
+        </w:numPr>
+      </w:pPr>
+      <w:r>
+        <w:t>Lynsalg</w:t>
+      </w:r>
+    </w:p>
+    <w:p>
+      <w:pPr>
+        <w:pStyle w:val="Listeafsnit"/>
+        <w:numPr>
+          <w:ilvl w:val="1"/>
+          <w:numId w:val="1"/>
+        </w:numPr>
+      </w:pPr>
+      <w:r>
+        <w:t>Godkende ordre uden der er valgt nogle vare</w:t>
+      </w:r>
+    </w:p>
+    <w:p>
+      <w:pPr>
+        <w:pStyle w:val="Listeafsnit"/>
+        <w:numPr>
+          <w:ilvl w:val="1"/>
+          <w:numId w:val="1"/>
+        </w:numPr>
+      </w:pPr>
+      <w:r>
+        <w:t>Fjern solgte vare fra listen over vare der er tilgængelige</w:t>
+      </w:r>
+    </w:p>
+    <w:p>
+      <w:pPr>
+        <w:pStyle w:val="Listeafsnit"/>
+        <w:numPr>
+          <w:ilvl w:val="0"/>
+          <w:numId w:val="1"/>
+        </w:numPr>
+      </w:pPr>
+      <w:r>
+        <w:t>Ordre Salg</w:t>
+      </w:r>
+    </w:p>
+    <w:p>
+      <w:pPr>
+        <w:pStyle w:val="Listeafsnit"/>
+        <w:numPr>
+          <w:ilvl w:val="1"/>
+          <w:numId w:val="1"/>
+        </w:numPr>
+      </w:pPr>
+      <w:r>
+        <w:t>Opret ordre med en ny sten som ikke er en gravsten</w:t>
+      </w:r>
+    </w:p>
+    <w:p>
+      <w:pPr>
+        <w:pStyle w:val="Listeafsnit"/>
+        <w:numPr>
+          <w:ilvl w:val="1"/>
+          <w:numId w:val="1"/>
+        </w:numPr>
+      </w:pPr>
+      <w:r>
+        <w:t>Opret en ordre med en ny sten som er en gravsten</w:t>
+      </w:r>
+    </w:p>
+    <w:p>
+      <w:pPr>
+        <w:pStyle w:val="Listeafsnit"/>
+        <w:numPr>
+          <w:ilvl w:val="1"/>
+          <w:numId w:val="1"/>
+        </w:numPr>
+      </w:pPr>
+      <w:r>
+        <w:t>Opret en ordre med en tilføjelse til en sten som ikke er en gravsten</w:t>
+      </w:r>
+    </w:p>
+    <w:p>
+      <w:pPr>
+        <w:pStyle w:val="Listeafsnit"/>
+        <w:numPr>
+          <w:ilvl w:val="1"/>
+          <w:numId w:val="1"/>
+        </w:numPr>
+      </w:pPr>
+      <w:r>
+        <w:t>Opret en ordre med en tilføjelse til en som er en gravsten</w:t>
+      </w:r>
+    </w:p>
+    <w:p>
+      <w:pPr>
+        <w:pStyle w:val="Listeafsnit"/>
+        <w:numPr>
+          <w:ilvl w:val="1"/>
+          <w:numId w:val="1"/>
+        </w:numPr>
+      </w:pPr>
+      <w:r>
+        <w:t xml:space="preserve">Opret en ordre med inskription </w:t>
+      </w:r>
+    </w:p>
+    <w:p>
+      <w:pPr>
+        <w:pStyle w:val="Listeafsnit"/>
+        <w:numPr>
+          <w:ilvl w:val="1"/>
+          <w:numId w:val="1"/>
+        </w:numPr>
+      </w:pPr>
+      <w:r>
+        <w:t>Opret en ordre med speciel linje med rabat</w:t>
+      </w:r>
+    </w:p>
+    <w:p>
+      <w:pPr>
+        <w:pStyle w:val="Listeafsnit"/>
+        <w:numPr>
+          <w:ilvl w:val="1"/>
+          <w:numId w:val="1"/>
+        </w:numPr>
+      </w:pPr>
+      <w:r>
+        <w:t>Opret en ordre med en eksisterende kunde</w:t>
+      </w:r>
+    </w:p>
+    <w:p>
+      <w:pPr>
+        <w:pStyle w:val="Listeafsnit"/>
+        <w:numPr>
+          <w:ilvl w:val="1"/>
+          <w:numId w:val="1"/>
+        </w:numPr>
+      </w:pPr>
+      <w:r>
+        <w:t>Opret en ordre med en ny kunde</w:t>
+      </w:r>
+    </w:p>
+    <w:p>
+      <w:pPr>
+        <w:pStyle w:val="Listeafsnit"/>
+        <w:numPr>
+          <w:ilvl w:val="1"/>
+          <w:numId w:val="1"/>
+        </w:numPr>
+      </w:pPr>
+      <w:r>
+        <w:t>Tjek</w:t>
+      </w:r>
+      <w:r>
+        <w:t xml:space="preserve"> om ordre dato er den rigtige dato ved oprettelse</w:t>
+      </w:r>
+    </w:p>
+    <w:p>
+      <w:pPr>
+        <w:pStyle w:val="Listeafsnit"/>
+        <w:numPr>
+          <w:ilvl w:val="1"/>
+          <w:numId w:val="1"/>
+        </w:numPr>
+      </w:pPr>
+      <w:r>
+        <w:t>Test at ordre nr. bliver oprettet automatisk ud fra sidste ordre</w:t>
+      </w:r>
+    </w:p>
+    <w:p>
+      <w:pPr>
+        <w:pStyle w:val="Listeafsnit"/>
+        <w:numPr>
+          <w:ilvl w:val="1"/>
+          <w:numId w:val="1"/>
+        </w:numPr>
+      </w:pPr>
+      <w:r>
+        <w:t>Rediger en eksisterende ordre</w:t>
+      </w:r>
+    </w:p>
+    <w:p>
+      <w:pPr>
+        <w:pStyle w:val="Listeafsnit"/>
+        <w:numPr>
+          <w:ilvl w:val="1"/>
+          <w:numId w:val="1"/>
+        </w:numPr>
+      </w:pPr>
+      <w:r>
+        <w:t>Fjern solgte vare fra listen over vare der er tilgængelige</w:t>
+      </w:r>
+    </w:p>
+    <w:p>
+      <w:pPr>
+        <w:pStyle w:val="Listeafsnit"/>
+        <w:numPr>
+          <w:ilvl w:val="1"/>
+          <w:numId w:val="1"/>
+        </w:numPr>
+      </w:pPr>
+      <w:r>
+        <w:t xml:space="preserve">Opret en ordre med tilføjelse hvor værkstedstimer påføres </w:t>
+      </w:r>
+    </w:p>
+    <w:p>
+      <w:pPr>
+        <w:pStyle w:val="Listeafsnit"/>
+        <w:numPr>
+          <w:ilvl w:val="1"/>
+          <w:numId w:val="1"/>
+        </w:numPr>
+      </w:pPr>
+      <w:r>
+        <w:t>Opret en ordre med tilføjelse hvor rensning påføres</w:t>
+      </w:r>
+    </w:p>
+    <w:p>
+      <w:pPr>
+        <w:pStyle w:val="Listeafsnit"/>
+        <w:numPr>
+          <w:ilvl w:val="1"/>
+          <w:numId w:val="1"/>
+        </w:numPr>
+      </w:pPr>
+      <w:r>
+        <w:t>Opret en ordre med tilføjelse hvor afhentning påføres</w:t>
+      </w:r>
+    </w:p>
+    <w:p>
+      <w:pPr>
+        <w:pStyle w:val="Listeafsnit"/>
+        <w:numPr>
+          <w:ilvl w:val="1"/>
+          <w:numId w:val="1"/>
+        </w:numPr>
+      </w:pPr>
+      <w:r>
+        <w:t>Opret en ordre med gravsten uden at udfylde kirkegårdsoplysninger</w:t>
+      </w:r>
+    </w:p>
+    <w:p>
+      <w:pPr>
+        <w:pStyle w:val="Listeafsnit"/>
+        <w:numPr>
+          <w:ilvl w:val="1"/>
+          <w:numId w:val="1"/>
+        </w:numPr>
+      </w:pPr>
+      <w:r>
+        <w:t>Opret en ordre med en bemærkning</w:t>
+      </w:r>
+    </w:p>
+    <w:p>
+      <w:pPr>
+        <w:pStyle w:val="Listeafsnit"/>
+        <w:numPr>
+          <w:ilvl w:val="1"/>
+          <w:numId w:val="1"/>
+        </w:numPr>
+      </w:pPr>
+      <w:r>
+        <w:t>Opret en ordre med inskription og test om den udregner den korrekte pris</w:t>
+      </w:r>
+    </w:p>
+    <w:p>
+      <w:pPr>
+        <w:pStyle w:val="Listeafsnit"/>
+        <w:numPr>
+          <w:ilvl w:val="1"/>
+          <w:numId w:val="1"/>
+        </w:numPr>
+      </w:pPr>
+      <w:r>
+        <w:t>Opret en ordre og se om den trækker miljøafgiften korrekt</w:t>
       </w:r>
       <w:bookmarkStart w:id="0" w:name="_GoBack"/>
       <w:bookmarkEnd w:id="0"/>
-      <w:r>
-        <w:t>ests</w:t>
-      </w:r>
-    </w:p>
-    <w:p>
-      <w:pPr>
-        <w:ind w:left="360"/>
-      </w:pPr>
-      <w:r>
-        <w:t>Bruger log</w:t>
-      </w:r>
-    </w:p>
-    <w:p>
-      <w:pPr>
-        <w:pStyle w:val="Listeafsnit"/>
-        <w:numPr>
-          <w:ilvl w:val="1"/>
-          <w:numId w:val="1"/>
-        </w:numPr>
-      </w:pPr>
-      <w:proofErr w:type="spellStart"/>
-      <w:r>
-        <w:t>Login</w:t>
-      </w:r>
-      <w:proofErr w:type="spellEnd"/>
-      <w:r>
-        <w:t xml:space="preserve"> med forkert brugernavn/kode</w:t>
+    </w:p>
+    <w:p>
+      <w:pPr>
+        <w:pStyle w:val="Listeafsnit"/>
+        <w:numPr>
+          <w:ilvl w:val="1"/>
+          <w:numId w:val="1"/>
+        </w:numPr>
+      </w:pPr>
+      <w:r>
+        <w:t>Opret en ordre og se om den trækker den rigtige moms</w:t>
+      </w:r>
+      <w:r>
+        <w:t xml:space="preserve"> - </w:t>
+      </w:r>
+      <w:r>
+        <w:rPr>
+          <w:color w:val="C00000"/>
+        </w:rPr>
+        <w:t>Thomas</w:t>
+      </w:r>
+    </w:p>
+    <w:p>
+      <w:pPr>
+        <w:pStyle w:val="Listeafsnit"/>
+        <w:numPr>
+          <w:ilvl w:val="1"/>
+          <w:numId w:val="1"/>
+        </w:numPr>
+      </w:pPr>
+      <w:r>
+        <w:t>Rediger en ordre der allerede har en dekoration og tilføj en ny dekoration</w:t>
       </w:r>
     </w:p>
     <w:p>
@@ -50,381 +449,6 @@
         </w:numPr>
       </w:pPr>
       <w:r>
-        <w:t>DB tjek</w:t>
-      </w:r>
-    </w:p>
-    <w:p>
-      <w:pPr>
-        <w:pStyle w:val="Listeafsnit"/>
-        <w:numPr>
-          <w:ilvl w:val="1"/>
-          <w:numId w:val="1"/>
-        </w:numPr>
-      </w:pPr>
-      <w:r>
-        <w:t>Forkert info til databasen</w:t>
-      </w:r>
-    </w:p>
-    <w:p>
-      <w:pPr>
-        <w:pStyle w:val="Listeafsnit"/>
-        <w:numPr>
-          <w:ilvl w:val="0"/>
-          <w:numId w:val="1"/>
-        </w:numPr>
-      </w:pPr>
-      <w:r>
-        <w:t>Test af CSV eksport</w:t>
-      </w:r>
-    </w:p>
-    <w:p>
-      <w:pPr>
-        <w:pStyle w:val="Listeafsnit"/>
-        <w:numPr>
-          <w:ilvl w:val="1"/>
-          <w:numId w:val="1"/>
-        </w:numPr>
-      </w:pPr>
-      <w:r>
-        <w:t>Eksporter hvis mappen ikke findes.</w:t>
-      </w:r>
-    </w:p>
-    <w:p>
-      <w:pPr>
-        <w:pStyle w:val="Listeafsnit"/>
-        <w:numPr>
-          <w:ilvl w:val="1"/>
-          <w:numId w:val="1"/>
-        </w:numPr>
-      </w:pPr>
-      <w:r>
-        <w:t>Overskriv filer ved eksporter.</w:t>
-      </w:r>
-    </w:p>
-    <w:p>
-      <w:pPr>
-        <w:pStyle w:val="Listeafsnit"/>
-        <w:numPr>
-          <w:ilvl w:val="1"/>
-          <w:numId w:val="1"/>
-        </w:numPr>
-      </w:pPr>
-      <w:r>
-        <w:t>Åbner mappen når man trykker Eksporter.</w:t>
-      </w:r>
-    </w:p>
-    <w:p>
-      <w:pPr>
-        <w:pStyle w:val="Listeafsnit"/>
-        <w:numPr>
-          <w:ilvl w:val="0"/>
-          <w:numId w:val="1"/>
-        </w:numPr>
-      </w:pPr>
-      <w:r>
-        <w:t>Lynsalg</w:t>
-      </w:r>
-    </w:p>
-    <w:p>
-      <w:pPr>
-        <w:pStyle w:val="Listeafsnit"/>
-        <w:numPr>
-          <w:ilvl w:val="1"/>
-          <w:numId w:val="1"/>
-        </w:numPr>
-      </w:pPr>
-      <w:r>
-        <w:t>Godkende ordre uden der er valgt nogle vare</w:t>
-      </w:r>
-    </w:p>
-    <w:p>
-      <w:pPr>
-        <w:pStyle w:val="Listeafsnit"/>
-        <w:numPr>
-          <w:ilvl w:val="1"/>
-          <w:numId w:val="1"/>
-        </w:numPr>
-      </w:pPr>
-      <w:r>
-        <w:t>Fjern solgte vare fra listen over vare der er tilgængelige</w:t>
-      </w:r>
-    </w:p>
-    <w:p>
-      <w:pPr>
-        <w:pStyle w:val="Listeafsnit"/>
-        <w:numPr>
-          <w:ilvl w:val="0"/>
-          <w:numId w:val="1"/>
-        </w:numPr>
-      </w:pPr>
-      <w:r>
-        <w:t>Ordre Salg</w:t>
-      </w:r>
-    </w:p>
-    <w:p>
-      <w:pPr>
-        <w:pStyle w:val="Listeafsnit"/>
-        <w:numPr>
-          <w:ilvl w:val="1"/>
-          <w:numId w:val="1"/>
-        </w:numPr>
-      </w:pPr>
-      <w:r>
-        <w:t>Opret ordre med en ny sten som ikke er en gravsten</w:t>
-      </w:r>
-    </w:p>
-    <w:p>
-      <w:pPr>
-        <w:pStyle w:val="Listeafsnit"/>
-        <w:numPr>
-          <w:ilvl w:val="1"/>
-          <w:numId w:val="1"/>
-        </w:numPr>
-      </w:pPr>
-      <w:r>
-        <w:t>Opret en ordre med en ny sten som er en gravsten</w:t>
-      </w:r>
-    </w:p>
-    <w:p>
-      <w:pPr>
-        <w:pStyle w:val="Listeafsnit"/>
-        <w:numPr>
-          <w:ilvl w:val="1"/>
-          <w:numId w:val="1"/>
-        </w:numPr>
-      </w:pPr>
-      <w:r>
-        <w:t>Opret en ordre med en tilføjelse til en sten som ikke er en gravsten</w:t>
-      </w:r>
-    </w:p>
-    <w:p>
-      <w:pPr>
-        <w:pStyle w:val="Listeafsnit"/>
-        <w:numPr>
-          <w:ilvl w:val="1"/>
-          <w:numId w:val="1"/>
-        </w:numPr>
-      </w:pPr>
-      <w:r>
-        <w:t>Opret en ordre med en tilføjelse til en som er en gravsten</w:t>
-      </w:r>
-    </w:p>
-    <w:p>
-      <w:pPr>
-        <w:pStyle w:val="Listeafsnit"/>
-        <w:numPr>
-          <w:ilvl w:val="1"/>
-          <w:numId w:val="1"/>
-        </w:numPr>
-      </w:pPr>
-      <w:r>
-        <w:t xml:space="preserve">Opret en ordre med inskription </w:t>
-      </w:r>
-    </w:p>
-    <w:p>
-      <w:pPr>
-        <w:pStyle w:val="Listeafsnit"/>
-        <w:numPr>
-          <w:ilvl w:val="1"/>
-          <w:numId w:val="1"/>
-        </w:numPr>
-      </w:pPr>
-      <w:r>
-        <w:t>Opret en ordre med speciel linje med rabat</w:t>
-      </w:r>
-    </w:p>
-    <w:p>
-      <w:pPr>
-        <w:pStyle w:val="Listeafsnit"/>
-        <w:numPr>
-          <w:ilvl w:val="1"/>
-          <w:numId w:val="1"/>
-        </w:numPr>
-      </w:pPr>
-      <w:r>
-        <w:t>Opret en ordre med en eksisterende kunde</w:t>
-      </w:r>
-    </w:p>
-    <w:p>
-      <w:pPr>
-        <w:pStyle w:val="Listeafsnit"/>
-        <w:numPr>
-          <w:ilvl w:val="1"/>
-          <w:numId w:val="1"/>
-        </w:numPr>
-      </w:pPr>
-      <w:r>
-        <w:t>Opret en ordre med en ny kunde</w:t>
-      </w:r>
-    </w:p>
-    <w:p>
-      <w:pPr>
-        <w:pStyle w:val="Listeafsnit"/>
-        <w:numPr>
-          <w:ilvl w:val="1"/>
-          <w:numId w:val="1"/>
-        </w:numPr>
-      </w:pPr>
-      <w:r>
-        <w:t>Tjek</w:t>
-      </w:r>
-      <w:r>
-        <w:t xml:space="preserve"> om ordre dato er den rigtige dato ved oprettelse</w:t>
-      </w:r>
-    </w:p>
-    <w:p>
-      <w:pPr>
-        <w:pStyle w:val="Listeafsnit"/>
-        <w:numPr>
-          <w:ilvl w:val="1"/>
-          <w:numId w:val="1"/>
-        </w:numPr>
-      </w:pPr>
-      <w:r>
-        <w:t>Test at ordre nr. bliver oprettet automatisk ud fra sidste ordre</w:t>
-      </w:r>
-    </w:p>
-    <w:p>
-      <w:pPr>
-        <w:pStyle w:val="Listeafsnit"/>
-        <w:numPr>
-          <w:ilvl w:val="1"/>
-          <w:numId w:val="1"/>
-        </w:numPr>
-      </w:pPr>
-      <w:r>
-        <w:t>Rediger en eksisterende ordre</w:t>
-      </w:r>
-    </w:p>
-    <w:p>
-      <w:pPr>
-        <w:pStyle w:val="Listeafsnit"/>
-        <w:numPr>
-          <w:ilvl w:val="1"/>
-          <w:numId w:val="1"/>
-        </w:numPr>
-      </w:pPr>
-      <w:r>
-        <w:t>Fjern solgte vare fra listen over vare der er tilgængelige</w:t>
-      </w:r>
-    </w:p>
-    <w:p>
-      <w:pPr>
-        <w:pStyle w:val="Listeafsnit"/>
-        <w:numPr>
-          <w:ilvl w:val="1"/>
-          <w:numId w:val="1"/>
-        </w:numPr>
-      </w:pPr>
-      <w:r>
-        <w:t xml:space="preserve">Opret en ordre med tilføjelse hvor værkstedstimer påføres </w:t>
-      </w:r>
-    </w:p>
-    <w:p>
-      <w:pPr>
-        <w:pStyle w:val="Listeafsnit"/>
-        <w:numPr>
-          <w:ilvl w:val="1"/>
-          <w:numId w:val="1"/>
-        </w:numPr>
-      </w:pPr>
-      <w:r>
-        <w:t>Opret en ordre med tilføjelse hvor rensning påføres</w:t>
-      </w:r>
-    </w:p>
-    <w:p>
-      <w:pPr>
-        <w:pStyle w:val="Listeafsnit"/>
-        <w:numPr>
-          <w:ilvl w:val="1"/>
-          <w:numId w:val="1"/>
-        </w:numPr>
-      </w:pPr>
-      <w:r>
-        <w:t>Opret en ordre med tilføjelse hvor afhentning påføres</w:t>
-      </w:r>
-    </w:p>
-    <w:p>
-      <w:pPr>
-        <w:pStyle w:val="Listeafsnit"/>
-        <w:numPr>
-          <w:ilvl w:val="1"/>
-          <w:numId w:val="1"/>
-        </w:numPr>
-      </w:pPr>
-      <w:r>
-        <w:t>Opret en ordre med gravsten uden at udfylde kirkegårdsoplysninger</w:t>
-      </w:r>
-    </w:p>
-    <w:p>
-      <w:pPr>
-        <w:pStyle w:val="Listeafsnit"/>
-        <w:numPr>
-          <w:ilvl w:val="1"/>
-          <w:numId w:val="1"/>
-        </w:numPr>
-      </w:pPr>
-      <w:r>
-        <w:t>Opret en ordre med en bemærkning</w:t>
-      </w:r>
-    </w:p>
-    <w:p>
-      <w:pPr>
-        <w:pStyle w:val="Listeafsnit"/>
-        <w:numPr>
-          <w:ilvl w:val="1"/>
-          <w:numId w:val="1"/>
-        </w:numPr>
-      </w:pPr>
-      <w:r>
-        <w:t>Opret en ordre med inskription og test om den udregner den korrekte pris</w:t>
-      </w:r>
-    </w:p>
-    <w:p>
-      <w:pPr>
-        <w:pStyle w:val="Listeafsnit"/>
-        <w:numPr>
-          <w:ilvl w:val="1"/>
-          <w:numId w:val="1"/>
-        </w:numPr>
-      </w:pPr>
-      <w:r>
-        <w:t>Opret en ordre og se om den trækker miljøafgiften korrekt</w:t>
-      </w:r>
-    </w:p>
-    <w:p>
-      <w:pPr>
-        <w:pStyle w:val="Listeafsnit"/>
-        <w:numPr>
-          <w:ilvl w:val="1"/>
-          <w:numId w:val="1"/>
-        </w:numPr>
-      </w:pPr>
-      <w:r>
-        <w:t>Opret en ordre og se om den trækker den rigtige moms</w:t>
-      </w:r>
-    </w:p>
-    <w:p>
-      <w:pPr>
-        <w:pStyle w:val="Listeafsnit"/>
-        <w:numPr>
-          <w:ilvl w:val="1"/>
-          <w:numId w:val="1"/>
-        </w:numPr>
-      </w:pPr>
-      <w:r>
-        <w:t>Rediger en ordre der allerede har en dekoration og tilføj en ny dekoration</w:t>
-      </w:r>
-    </w:p>
-    <w:p>
-      <w:pPr>
-        <w:pStyle w:val="Listeafsnit"/>
-        <w:numPr>
-          <w:ilvl w:val="0"/>
-          <w:numId w:val="1"/>
-        </w:numPr>
-      </w:pPr>
-      <w:r>
         <w:t xml:space="preserve">Lager </w:t>
       </w:r>
     </w:p>
@@ -439,6 +463,15 @@
       <w:r>
         <w:t>Opret en seddel der viser hvor mange varer der er på lager i hver varegruppe samt deres samlet indkøbspris</w:t>
       </w:r>
+      <w:r>
+        <w:t xml:space="preserve"> - </w:t>
+      </w:r>
+      <w:r>
+        <w:rPr>
+          <w:color w:val="C00000"/>
+        </w:rPr>
+        <w:t>Thomas</w:t>
+      </w:r>
     </w:p>
     <w:p>
       <w:pPr>
@@ -474,6 +507,15 @@
       </w:pPr>
       <w:r>
         <w:t>Søge på en bestemt varetype</w:t>
+      </w:r>
+      <w:r>
+        <w:t xml:space="preserve"> - </w:t>
+      </w:r>
+      <w:r>
+        <w:rPr>
+          <w:color w:val="C00000"/>
+        </w:rPr>
+        <w:t>Thomas</w:t>
       </w:r>
     </w:p>
     <w:p>
@@ -675,13 +717,7 @@
         </w:numPr>
       </w:pPr>
       <w:r>
-        <w:t>Opgrader ordre til fakt</w:t>
-      </w:r>
-      <w:r>
-        <w:t>ura med bedemand og udskriv kontoudtog</w:t>
-      </w:r>
-      <w:r>
-        <w:t xml:space="preserve"> seddel</w:t>
+        <w:t>Opgrader ordre til faktura med bedemand og udskriv kontoudtog seddel</w:t>
       </w:r>
     </w:p>
     <w:p>
@@ -718,6 +754,15 @@
       </w:pPr>
       <w:r>
         <w:t>Opret ny bruger</w:t>
+      </w:r>
+      <w:r>
+        <w:t xml:space="preserve"> hvor brugernavn allerede findes - </w:t>
+      </w:r>
+      <w:r>
+        <w:rPr>
+          <w:color w:val="C00000"/>
+        </w:rPr>
+        <w:t>Thomas</w:t>
       </w:r>
     </w:p>
     <w:p>

</xml_diff>